<commit_message>
adminweb界面添加任务 ,错误提示:  Can not found JobTracker. lts-admin、jobtracker、 tasktracker、jobclient集群名称需要保持一致
</commit_message>
<xml_diff>
--- a/doc/lts使用说明light-task-scheduler.docx
+++ b/doc/lts使用说明light-task-scheduler.docx
@@ -3688,6 +3688,7 @@
         </w:rPr>
         <w:t>分布式作业</w:t>
       </w:r>
+      <w:proofErr w:type="spellStart"/>
       <w:r>
         <w:rPr>
           <w:rFonts w:hint="eastAsia"/>
@@ -3695,6 +3696,7 @@
         <w:t>lts</w:t>
       </w:r>
       <w:bookmarkEnd w:id="2"/>
+      <w:proofErr w:type="spellEnd"/>
     </w:p>
     <w:p>
       <w:pPr>
@@ -3831,12 +3833,14 @@
         </w:rPr>
         <w:t>或</w:t>
       </w:r>
+      <w:proofErr w:type="spellStart"/>
       <w:r>
         <w:rPr>
           <w:rFonts w:hint="eastAsia"/>
         </w:rPr>
         <w:t>redis</w:t>
       </w:r>
+      <w:proofErr w:type="spellEnd"/>
       <w:r>
         <w:rPr>
           <w:rFonts w:hint="eastAsia"/>
@@ -3866,6 +3870,7 @@
       </w:r>
     </w:p>
     <w:p>
+      <w:proofErr w:type="spellStart"/>
       <w:r>
         <w:t>M</w:t>
       </w:r>
@@ -3875,6 +3880,7 @@
         </w:rPr>
         <w:t>ysql</w:t>
       </w:r>
+      <w:proofErr w:type="spellEnd"/>
       <w:r>
         <w:rPr>
           <w:rFonts w:hint="eastAsia"/>
@@ -3889,6 +3895,7 @@
       </w:r>
     </w:p>
     <w:p>
+      <w:proofErr w:type="spellStart"/>
       <w:r>
         <w:t>G</w:t>
       </w:r>
@@ -3898,6 +3905,7 @@
         </w:rPr>
         <w:t>it</w:t>
       </w:r>
+      <w:proofErr w:type="spellEnd"/>
       <w:r>
         <w:rPr>
           <w:rFonts w:hint="eastAsia"/>
@@ -3925,12 +3933,14 @@
         </w:rPr>
         <w:t>，选择父</w:t>
       </w:r>
+      <w:proofErr w:type="spellStart"/>
       <w:r>
         <w:rPr>
           <w:rFonts w:hint="eastAsia"/>
         </w:rPr>
         <w:t>pom</w:t>
       </w:r>
+      <w:proofErr w:type="spellEnd"/>
       <w:r>
         <w:rPr>
           <w:rFonts w:hint="eastAsia"/>
@@ -4004,8 +4014,16 @@
         <w:rPr>
           <w:rFonts w:hint="eastAsia"/>
         </w:rPr>
-        <w:t>pom.xml</w:t>
-      </w:r>
+        <w:t>pom.</w:t>
+      </w:r>
+      <w:proofErr w:type="gramStart"/>
+      <w:r>
+        <w:rPr>
+          <w:rFonts w:hint="eastAsia"/>
+        </w:rPr>
+        <w:t>xml</w:t>
+      </w:r>
+      <w:proofErr w:type="gramEnd"/>
     </w:p>
     <w:tbl>
       <w:tblPr>
@@ -4023,7 +4041,15 @@
           </w:tcPr>
           <w:p>
             <w:r>
-              <w:t>&lt;distributionManagement&gt;</w:t>
+              <w:t>&lt;</w:t>
+            </w:r>
+            <w:proofErr w:type="spellStart"/>
+            <w:r>
+              <w:t>distributionManagement</w:t>
+            </w:r>
+            <w:proofErr w:type="spellEnd"/>
+            <w:r>
+              <w:t>&gt;</w:t>
             </w:r>
           </w:p>
           <w:p>
@@ -4033,12 +4059,28 @@
           </w:p>
           <w:p>
             <w:r>
-              <w:t xml:space="preserve">            &lt;id&gt;glodon-nexus-releases&lt;/id&gt;</w:t>
-            </w:r>
-          </w:p>
-          <w:p>
-            <w:r>
-              <w:t xml:space="preserve">            &lt;name&gt;Glodon Nexus Release Repository&lt;/name&gt;</w:t>
+              <w:t xml:space="preserve">            &lt;id&gt;</w:t>
+            </w:r>
+            <w:proofErr w:type="spellStart"/>
+            <w:r>
+              <w:t>glodon</w:t>
+            </w:r>
+            <w:proofErr w:type="spellEnd"/>
+            <w:r>
+              <w:t>-nexus-releases&lt;/id&gt;</w:t>
+            </w:r>
+          </w:p>
+          <w:p>
+            <w:r>
+              <w:t xml:space="preserve">            &lt;name&gt;</w:t>
+            </w:r>
+            <w:proofErr w:type="spellStart"/>
+            <w:r>
+              <w:t>Glodon</w:t>
+            </w:r>
+            <w:proofErr w:type="spellEnd"/>
+            <w:r>
+              <w:t xml:space="preserve"> Nexus Release Repository&lt;/name&gt;</w:t>
             </w:r>
           </w:p>
           <w:p>
@@ -4053,18 +4095,42 @@
           </w:p>
           <w:p>
             <w:r>
-              <w:t xml:space="preserve">        &lt;snapshotRepository&gt;</w:t>
+              <w:t xml:space="preserve">        &lt;</w:t>
+            </w:r>
+            <w:proofErr w:type="spellStart"/>
+            <w:r>
+              <w:t>snapshotRepository</w:t>
+            </w:r>
+            <w:proofErr w:type="spellEnd"/>
+            <w:r>
+              <w:t>&gt;</w:t>
             </w:r>
           </w:p>
           <w:p>
             <w:r>
               <w:lastRenderedPageBreak/>
-              <w:t xml:space="preserve">            &lt;id&gt;glodon-nexus-snapshots&lt;/id&gt;</w:t>
-            </w:r>
-          </w:p>
-          <w:p>
-            <w:r>
-              <w:t xml:space="preserve">            &lt;name&gt;Glodon Nexus Snapshot Repository&lt;/name&gt;</w:t>
+              <w:t xml:space="preserve">            &lt;id&gt;</w:t>
+            </w:r>
+            <w:proofErr w:type="spellStart"/>
+            <w:r>
+              <w:t>glodon</w:t>
+            </w:r>
+            <w:proofErr w:type="spellEnd"/>
+            <w:r>
+              <w:t>-nexus-snapshots&lt;/id&gt;</w:t>
+            </w:r>
+          </w:p>
+          <w:p>
+            <w:r>
+              <w:t xml:space="preserve">            &lt;name&gt;</w:t>
+            </w:r>
+            <w:proofErr w:type="spellStart"/>
+            <w:r>
+              <w:t>Glodon</w:t>
+            </w:r>
+            <w:proofErr w:type="spellEnd"/>
+            <w:r>
+              <w:t xml:space="preserve"> Nexus Snapshot Repository&lt;/name&gt;</w:t>
             </w:r>
           </w:p>
           <w:p>
@@ -4074,12 +4140,28 @@
           </w:p>
           <w:p>
             <w:r>
-              <w:t xml:space="preserve">        &lt;/snapshotRepository&gt;</w:t>
-            </w:r>
-          </w:p>
-          <w:p>
-            <w:r>
-              <w:t xml:space="preserve">    &lt;/distributionManagement&gt;</w:t>
+              <w:t xml:space="preserve">        &lt;/</w:t>
+            </w:r>
+            <w:proofErr w:type="spellStart"/>
+            <w:r>
+              <w:t>snapshotRepository</w:t>
+            </w:r>
+            <w:proofErr w:type="spellEnd"/>
+            <w:r>
+              <w:t>&gt;</w:t>
+            </w:r>
+          </w:p>
+          <w:p>
+            <w:r>
+              <w:t xml:space="preserve">    &lt;/</w:t>
+            </w:r>
+            <w:proofErr w:type="spellStart"/>
+            <w:r>
+              <w:t>distributionManagement</w:t>
+            </w:r>
+            <w:proofErr w:type="spellEnd"/>
+            <w:r>
+              <w:t>&gt;</w:t>
             </w:r>
           </w:p>
         </w:tc>
@@ -4100,11 +4182,19 @@
       <w:bookmarkEnd w:id="7"/>
     </w:p>
     <w:p>
-      <w:r>
-        <w:rPr>
-          <w:rFonts w:hint="eastAsia"/>
-        </w:rPr>
-        <w:t xml:space="preserve">clean install </w:t>
+      <w:proofErr w:type="gramStart"/>
+      <w:r>
+        <w:rPr>
+          <w:rFonts w:hint="eastAsia"/>
+        </w:rPr>
+        <w:t>clean</w:t>
+      </w:r>
+      <w:proofErr w:type="gramEnd"/>
+      <w:r>
+        <w:rPr>
+          <w:rFonts w:hint="eastAsia"/>
+        </w:rPr>
+        <w:t xml:space="preserve"> install </w:t>
       </w:r>
     </w:p>
     <w:p>
@@ -4116,8 +4206,21 @@
       </w:r>
     </w:p>
     <w:p>
-      <w:r>
-        <w:t>clean install deploy -DskipTests=true</w:t>
+      <w:proofErr w:type="gramStart"/>
+      <w:r>
+        <w:t>clean</w:t>
+      </w:r>
+      <w:proofErr w:type="gramEnd"/>
+      <w:r>
+        <w:t xml:space="preserve"> install deploy -</w:t>
+      </w:r>
+      <w:proofErr w:type="spellStart"/>
+      <w:r>
+        <w:t>DskipTests</w:t>
+      </w:r>
+      <w:proofErr w:type="spellEnd"/>
+      <w:r>
+        <w:t>=true</w:t>
       </w:r>
     </w:p>
     <w:p>
@@ -4205,6 +4308,7 @@
       </w:r>
     </w:p>
     <w:p>
+      <w:proofErr w:type="spellStart"/>
       <w:r>
         <w:t>W</w:t>
       </w:r>
@@ -4214,6 +4318,7 @@
         </w:rPr>
         <w:t>eb.admin</w:t>
       </w:r>
+      <w:proofErr w:type="spellEnd"/>
     </w:p>
     <w:p>
       <w:r>
@@ -4320,23 +4425,72 @@
           <w:numId w:val="6"/>
         </w:numPr>
         <w:ind w:firstLineChars="0"/>
+        <w:rPr>
+          <w:rFonts w:hint="eastAsia"/>
+        </w:rPr>
       </w:pPr>
       <w:r>
         <w:rPr>
           <w:rFonts w:hint="eastAsia"/>
         </w:rPr>
-        <w:t>修改配置文件，如数据库连接参数</w:t>
+        <w:t>自定义配置文件</w:t>
       </w:r>
     </w:p>
     <w:p>
-      <w:r>
-        <w:t>conf/zoo/jobtracker.cfg</w:t>
+      <w:pPr>
+        <w:pStyle w:val="a5"/>
+        <w:ind w:left="360" w:firstLineChars="0" w:firstLine="0"/>
+        <w:rPr>
+          <w:rFonts w:hint="eastAsia"/>
+        </w:rPr>
+      </w:pPr>
+      <w:r>
+        <w:rPr>
+          <w:rFonts w:hint="eastAsia"/>
+        </w:rPr>
+        <w:t>修改配置文件，如数据库连接参数</w:t>
+      </w:r>
+      <w:r>
+        <w:rPr>
+          <w:rFonts w:hint="eastAsia"/>
+        </w:rPr>
+        <w:t xml:space="preserve">; </w:t>
       </w:r>
     </w:p>
     <w:p>
-      <w:r>
+      <w:pPr>
+        <w:pStyle w:val="a5"/>
+        <w:ind w:left="360" w:firstLineChars="0" w:firstLine="0"/>
+      </w:pPr>
+      <w:proofErr w:type="spellStart"/>
+      <w:r>
+        <w:t>conf</w:t>
+      </w:r>
+      <w:proofErr w:type="spellEnd"/>
+      <w:r>
+        <w:t>/zoo/</w:t>
+      </w:r>
+      <w:proofErr w:type="spellStart"/>
+      <w:r>
+        <w:t>jobtracker.cfg</w:t>
+      </w:r>
+      <w:proofErr w:type="spellEnd"/>
+      <w:r>
+        <w:rPr>
+          <w:rFonts w:hint="eastAsia"/>
+        </w:rPr>
+        <w:t xml:space="preserve"> </w:t>
+      </w:r>
+    </w:p>
+    <w:p>
+      <w:proofErr w:type="spellStart"/>
+      <w:proofErr w:type="gramStart"/>
+      <w:r>
+        <w:lastRenderedPageBreak/>
         <w:t>lts-admin.cfg</w:t>
       </w:r>
+      <w:proofErr w:type="spellEnd"/>
+      <w:proofErr w:type="gramEnd"/>
     </w:p>
     <w:p>
       <w:pPr>
@@ -4351,7 +4505,6 @@
         <w:rPr>
           <w:rFonts w:hint="eastAsia"/>
         </w:rPr>
-        <w:lastRenderedPageBreak/>
         <w:t>运行</w:t>
       </w:r>
       <w:r>
@@ -4370,7 +4523,21 @@
         <w:rPr>
           <w:rFonts w:hint="eastAsia"/>
         </w:rPr>
-        <w:t xml:space="preserve"> lts-admin</w:t>
+        <w:t xml:space="preserve"> </w:t>
+      </w:r>
+      <w:proofErr w:type="spellStart"/>
+      <w:r>
+        <w:rPr>
+          <w:rFonts w:hint="eastAsia"/>
+        </w:rPr>
+        <w:t>lts</w:t>
+      </w:r>
+      <w:proofErr w:type="spellEnd"/>
+      <w:r>
+        <w:rPr>
+          <w:rFonts w:hint="eastAsia"/>
+        </w:rPr>
+        <w:t>-admin</w:t>
       </w:r>
     </w:p>
     <w:p>
@@ -4388,9 +4555,11 @@
         </w:rPr>
         <w:t>运行</w:t>
       </w:r>
+      <w:proofErr w:type="spellStart"/>
       <w:r>
         <w:t>JobTrackerStartup</w:t>
       </w:r>
+      <w:proofErr w:type="spellEnd"/>
     </w:p>
     <w:p>
       <w:pPr>
@@ -4459,9 +4628,11 @@
         </w:numPr>
         <w:ind w:firstLineChars="0"/>
       </w:pPr>
+      <w:proofErr w:type="spellStart"/>
       <w:r>
         <w:t>TaskTrackerStartup</w:t>
       </w:r>
+      <w:proofErr w:type="spellEnd"/>
       <w:r>
         <w:rPr>
           <w:rFonts w:hint="eastAsia"/>
@@ -4469,8 +4640,13 @@
         <w:t>+</w:t>
       </w:r>
       <w:r>
-        <w:t xml:space="preserve"> tasktracker.cfg</w:t>
-      </w:r>
+        <w:t xml:space="preserve"> </w:t>
+      </w:r>
+      <w:proofErr w:type="spellStart"/>
+      <w:r>
+        <w:t>tasktracker.cfg</w:t>
+      </w:r>
+      <w:proofErr w:type="spellEnd"/>
       <w:r>
         <w:rPr>
           <w:rFonts w:hint="eastAsia"/>
@@ -4551,8 +4727,13 @@
         <w:t xml:space="preserve"> </w:t>
       </w:r>
       <w:r>
-        <w:t>build_all.cmd</w:t>
-      </w:r>
+        <w:t>build_all.</w:t>
+      </w:r>
+      <w:proofErr w:type="gramStart"/>
+      <w:r>
+        <w:t>cmd</w:t>
+      </w:r>
+      <w:proofErr w:type="gramEnd"/>
     </w:p>
     <w:p>
       <w:pPr>
@@ -4565,6 +4746,7 @@
           <w:szCs w:val="24"/>
         </w:rPr>
       </w:pPr>
+      <w:proofErr w:type="spellStart"/>
       <w:r>
         <w:rPr>
           <w:rFonts w:ascii="宋体" w:eastAsia="宋体" w:hAnsi="宋体" w:cs="宋体" w:hint="eastAsia"/>
@@ -4572,7 +4754,77 @@
           <w:sz w:val="24"/>
           <w:szCs w:val="24"/>
         </w:rPr>
-        <w:t xml:space="preserve">lts推荐的部署方式 jobtracker独立部署 jobclient集成到业务模块 tasktracker也集成 </w:t>
+        <w:t>lts</w:t>
+      </w:r>
+      <w:proofErr w:type="spellEnd"/>
+      <w:r>
+        <w:rPr>
+          <w:rFonts w:ascii="宋体" w:eastAsia="宋体" w:hAnsi="宋体" w:cs="宋体" w:hint="eastAsia"/>
+          <w:kern w:val="0"/>
+          <w:sz w:val="24"/>
+          <w:szCs w:val="24"/>
+        </w:rPr>
+        <w:t>推荐的部署方式 </w:t>
+      </w:r>
+      <w:proofErr w:type="spellStart"/>
+      <w:r>
+        <w:rPr>
+          <w:rFonts w:ascii="宋体" w:eastAsia="宋体" w:hAnsi="宋体" w:cs="宋体" w:hint="eastAsia"/>
+          <w:kern w:val="0"/>
+          <w:sz w:val="24"/>
+          <w:szCs w:val="24"/>
+        </w:rPr>
+        <w:t>jobtracker</w:t>
+      </w:r>
+      <w:proofErr w:type="spellEnd"/>
+      <w:r>
+        <w:rPr>
+          <w:rFonts w:ascii="宋体" w:eastAsia="宋体" w:hAnsi="宋体" w:cs="宋体" w:hint="eastAsia"/>
+          <w:kern w:val="0"/>
+          <w:sz w:val="24"/>
+          <w:szCs w:val="24"/>
+        </w:rPr>
+        <w:t>独立部署 </w:t>
+      </w:r>
+      <w:proofErr w:type="spellStart"/>
+      <w:r>
+        <w:rPr>
+          <w:rFonts w:ascii="宋体" w:eastAsia="宋体" w:hAnsi="宋体" w:cs="宋体" w:hint="eastAsia"/>
+          <w:kern w:val="0"/>
+          <w:sz w:val="24"/>
+          <w:szCs w:val="24"/>
+        </w:rPr>
+        <w:t>jobclient</w:t>
+      </w:r>
+      <w:proofErr w:type="spellEnd"/>
+      <w:r>
+        <w:rPr>
+          <w:rFonts w:ascii="宋体" w:eastAsia="宋体" w:hAnsi="宋体" w:cs="宋体" w:hint="eastAsia"/>
+          <w:kern w:val="0"/>
+          <w:sz w:val="24"/>
+          <w:szCs w:val="24"/>
+        </w:rPr>
+        <w:t>集成到业务模块 </w:t>
+      </w:r>
+      <w:proofErr w:type="spellStart"/>
+      <w:r>
+        <w:rPr>
+          <w:rFonts w:ascii="宋体" w:eastAsia="宋体" w:hAnsi="宋体" w:cs="宋体" w:hint="eastAsia"/>
+          <w:kern w:val="0"/>
+          <w:sz w:val="24"/>
+          <w:szCs w:val="24"/>
+        </w:rPr>
+        <w:t>tasktracker</w:t>
+      </w:r>
+      <w:proofErr w:type="spellEnd"/>
+      <w:r>
+        <w:rPr>
+          <w:rFonts w:ascii="宋体" w:eastAsia="宋体" w:hAnsi="宋体" w:cs="宋体" w:hint="eastAsia"/>
+          <w:kern w:val="0"/>
+          <w:sz w:val="24"/>
+          <w:szCs w:val="24"/>
+        </w:rPr>
+        <w:t xml:space="preserve">也集成 </w:t>
       </w:r>
     </w:p>
     <w:p/>
@@ -4604,18 +4856,33 @@
             <w:tcW w:w="8522" w:type="dxa"/>
           </w:tcPr>
           <w:p>
-            <w:r>
-              <w:t>sh ./bin/jobtracker.sh zoo start</w:t>
-            </w:r>
-          </w:p>
-          <w:p>
-            <w:r>
-              <w:t>sh ./bin/lts-admin.sh start</w:t>
-            </w:r>
-          </w:p>
-          <w:p>
-            <w:r>
-              <w:t>sh ./tasktracker/bin/tasktracker.sh  start</w:t>
+            <w:proofErr w:type="spellStart"/>
+            <w:r>
+              <w:t>sh</w:t>
+            </w:r>
+            <w:proofErr w:type="spellEnd"/>
+            <w:r>
+              <w:t xml:space="preserve"> ./bin/jobtracker.sh zoo start</w:t>
+            </w:r>
+          </w:p>
+          <w:p>
+            <w:proofErr w:type="spellStart"/>
+            <w:r>
+              <w:t>sh</w:t>
+            </w:r>
+            <w:proofErr w:type="spellEnd"/>
+            <w:r>
+              <w:t xml:space="preserve"> ./bin/lts-admin.sh start</w:t>
+            </w:r>
+          </w:p>
+          <w:p>
+            <w:proofErr w:type="spellStart"/>
+            <w:r>
+              <w:t>sh</w:t>
+            </w:r>
+            <w:proofErr w:type="spellEnd"/>
+            <w:r>
+              <w:t xml:space="preserve"> ./tasktracker/bin/tasktracker.sh  start</w:t>
             </w:r>
           </w:p>
         </w:tc>
@@ -4630,9 +4897,16 @@
       </w:r>
     </w:p>
     <w:p>
-      <w:r>
-        <w:t>lts-bin/logs</w:t>
-      </w:r>
+      <w:proofErr w:type="spellStart"/>
+      <w:proofErr w:type="gramStart"/>
+      <w:r>
+        <w:t>lts</w:t>
+      </w:r>
+      <w:proofErr w:type="spellEnd"/>
+      <w:r>
+        <w:t>-bin/logs</w:t>
+      </w:r>
+      <w:proofErr w:type="gramEnd"/>
     </w:p>
     <w:p>
       <w:pPr>
@@ -4647,33 +4921,45 @@
       </w:r>
     </w:p>
     <w:p>
+      <w:proofErr w:type="spellStart"/>
+      <w:proofErr w:type="gramStart"/>
       <w:r>
         <w:lastRenderedPageBreak/>
-        <w:t>lts-bin/tasktracker/logs</w:t>
-      </w:r>
+        <w:t>lts</w:t>
+      </w:r>
+      <w:proofErr w:type="spellEnd"/>
+      <w:r>
+        <w:t>-bin/</w:t>
+      </w:r>
+      <w:proofErr w:type="spellStart"/>
+      <w:r>
+        <w:t>tasktracker</w:t>
+      </w:r>
+      <w:proofErr w:type="spellEnd"/>
+      <w:r>
+        <w:t>/logs</w:t>
+      </w:r>
+      <w:proofErr w:type="gramEnd"/>
     </w:p>
-    <w:p>
-      <w:bookmarkStart w:id="11" w:name="_GoBack"/>
-      <w:bookmarkEnd w:id="11"/>
-    </w:p>
+    <w:p/>
     <w:p>
       <w:pPr>
         <w:pStyle w:val="2"/>
       </w:pPr>
-      <w:bookmarkStart w:id="12" w:name="_Toc444702187"/>
+      <w:bookmarkStart w:id="11" w:name="_Toc444702187"/>
       <w:r>
         <w:rPr>
           <w:rFonts w:hint="eastAsia"/>
         </w:rPr>
         <w:t>开发业务作业</w:t>
       </w:r>
-      <w:bookmarkEnd w:id="12"/>
+      <w:bookmarkEnd w:id="11"/>
     </w:p>
     <w:p>
       <w:pPr>
         <w:pStyle w:val="3"/>
       </w:pPr>
-      <w:bookmarkStart w:id="13" w:name="_Toc444702188"/>
+      <w:bookmarkStart w:id="12" w:name="_Toc444702188"/>
       <w:r>
         <w:rPr>
           <w:rFonts w:hint="eastAsia"/>
@@ -4692,7 +4978,7 @@
         </w:rPr>
         <w:t>派发作业</w:t>
       </w:r>
-      <w:bookmarkEnd w:id="13"/>
+      <w:bookmarkEnd w:id="12"/>
     </w:p>
     <w:tbl>
       <w:tblPr>
@@ -4780,32 +5066,38 @@
               </w:rPr>
               <w:t>配置</w:t>
             </w:r>
+            <w:proofErr w:type="spellStart"/>
             <w:r>
               <w:rPr>
                 <w:rFonts w:hint="eastAsia"/>
               </w:rPr>
               <w:t>JobRunnerDispatcher</w:t>
             </w:r>
+            <w:proofErr w:type="spellEnd"/>
             <w:r>
               <w:rPr>
                 <w:rFonts w:hint="eastAsia"/>
               </w:rPr>
               <w:t>为</w:t>
             </w:r>
+            <w:proofErr w:type="spellStart"/>
             <w:r>
               <w:rPr>
                 <w:rFonts w:hint="eastAsia"/>
               </w:rPr>
               <w:t>JobRunner</w:t>
             </w:r>
-          </w:p>
-          <w:p>
+            <w:proofErr w:type="spellEnd"/>
+          </w:p>
+          <w:p>
+            <w:proofErr w:type="spellStart"/>
             <w:r>
               <w:rPr>
                 <w:rFonts w:hint="eastAsia"/>
               </w:rPr>
               <w:t>tasktracker.cfg</w:t>
             </w:r>
+            <w:proofErr w:type="spellEnd"/>
             <w:r>
               <w:rPr>
                 <w:rFonts w:hint="eastAsia"/>
@@ -4818,12 +5110,26 @@
               <w:rPr>
                 <w:rFonts w:hint="eastAsia"/>
               </w:rPr>
-              <w:t xml:space="preserve"># JobRunner </w:t>
-            </w:r>
+              <w:t xml:space="preserve"># </w:t>
+            </w:r>
+            <w:proofErr w:type="spellStart"/>
             <w:r>
               <w:rPr>
                 <w:rFonts w:hint="eastAsia"/>
               </w:rPr>
+              <w:t>JobRunner</w:t>
+            </w:r>
+            <w:proofErr w:type="spellEnd"/>
+            <w:r>
+              <w:rPr>
+                <w:rFonts w:hint="eastAsia"/>
+              </w:rPr>
+              <w:t xml:space="preserve"> </w:t>
+            </w:r>
+            <w:r>
+              <w:rPr>
+                <w:rFonts w:hint="eastAsia"/>
+              </w:rPr>
               <w:t>任务执行类</w:t>
             </w:r>
           </w:p>
@@ -4876,18 +5182,53 @@
               <w:rPr>
                 <w:rFonts w:hint="eastAsia"/>
               </w:rPr>
-              <w:t xml:space="preserve"> @RunnerTask(type= "type")</w:t>
-            </w:r>
-          </w:p>
-          <w:p>
-            <w:r>
-              <w:t>@JobRunnerAnnotation(type= "type1")</w:t>
-            </w:r>
-          </w:p>
-          <w:p>
-            <w:r>
-              <w:t>public class GatherMetricJobRunner implements JobRunner</w:t>
-            </w:r>
+              <w:t xml:space="preserve"> @</w:t>
+            </w:r>
+            <w:proofErr w:type="spellStart"/>
+            <w:r>
+              <w:rPr>
+                <w:rFonts w:hint="eastAsia"/>
+              </w:rPr>
+              <w:t>RunnerTask</w:t>
+            </w:r>
+            <w:proofErr w:type="spellEnd"/>
+            <w:r>
+              <w:rPr>
+                <w:rFonts w:hint="eastAsia"/>
+              </w:rPr>
+              <w:t>(type= "type")</w:t>
+            </w:r>
+          </w:p>
+          <w:p>
+            <w:r>
+              <w:t>@</w:t>
+            </w:r>
+            <w:proofErr w:type="spellStart"/>
+            <w:r>
+              <w:t>JobRunnerAnnotation</w:t>
+            </w:r>
+            <w:proofErr w:type="spellEnd"/>
+            <w:r>
+              <w:t>(type= "type1")</w:t>
+            </w:r>
+          </w:p>
+          <w:p>
+            <w:r>
+              <w:t xml:space="preserve">public class </w:t>
+            </w:r>
+            <w:proofErr w:type="spellStart"/>
+            <w:r>
+              <w:t>GatherMetricJobRunner</w:t>
+            </w:r>
+            <w:proofErr w:type="spellEnd"/>
+            <w:r>
+              <w:t xml:space="preserve"> implements </w:t>
+            </w:r>
+            <w:proofErr w:type="spellStart"/>
+            <w:r>
+              <w:t>JobRunner</w:t>
+            </w:r>
+            <w:proofErr w:type="spellEnd"/>
           </w:p>
           <w:p/>
           <w:p>
@@ -4903,16 +5244,24 @@
               </w:rPr>
               <w:t>自动扫描作业</w:t>
             </w:r>
+            <w:proofErr w:type="spellStart"/>
             <w:r>
               <w:rPr>
                 <w:rFonts w:hint="eastAsia"/>
               </w:rPr>
-              <w:t>JobRunnerDispatcher,</w:t>
-            </w:r>
+              <w:t>JobRunnerDispatcher</w:t>
+            </w:r>
+            <w:proofErr w:type="spellEnd"/>
             <w:r>
               <w:rPr>
                 <w:rFonts w:hint="eastAsia"/>
               </w:rPr>
+              <w:t>,</w:t>
+            </w:r>
+            <w:r>
+              <w:rPr>
+                <w:rFonts w:hint="eastAsia"/>
+              </w:rPr>
               <w:t>配置扫描的</w:t>
             </w:r>
             <w:r>
@@ -4934,7 +5283,23 @@
           </w:p>
           <w:p>
             <w:r>
-              <w:t xml:space="preserve">            JobRunnerScanner.scan("com.glodon.ysg", JOB_RUNNER_MAP);</w:t>
+              <w:t xml:space="preserve">            </w:t>
+            </w:r>
+            <w:proofErr w:type="spellStart"/>
+            <w:r>
+              <w:t>JobRunnerScanner.scan</w:t>
+            </w:r>
+            <w:proofErr w:type="spellEnd"/>
+            <w:r>
+              <w:t>("</w:t>
+            </w:r>
+            <w:proofErr w:type="spellStart"/>
+            <w:r>
+              <w:t>com.glodon.ysg</w:t>
+            </w:r>
+            <w:proofErr w:type="spellEnd"/>
+            <w:r>
+              <w:t>", JOB_RUNNER_MAP);</w:t>
             </w:r>
           </w:p>
           <w:p>
@@ -4944,7 +5309,23 @@
           </w:p>
           <w:p>
             <w:r>
-              <w:t xml:space="preserve">            LOGGER.error(e.getMessage(),e);</w:t>
+              <w:t xml:space="preserve">            </w:t>
+            </w:r>
+            <w:proofErr w:type="spellStart"/>
+            <w:r>
+              <w:t>LOGGER.error</w:t>
+            </w:r>
+            <w:proofErr w:type="spellEnd"/>
+            <w:r>
+              <w:t>(</w:t>
+            </w:r>
+            <w:proofErr w:type="spellStart"/>
+            <w:r>
+              <w:t>e.getMessage</w:t>
+            </w:r>
+            <w:proofErr w:type="spellEnd"/>
+            <w:r>
+              <w:t>(),e);</w:t>
             </w:r>
           </w:p>
           <w:p>
@@ -4982,26 +5363,36 @@
               </w:rPr>
               <w:t>包，放入</w:t>
             </w:r>
+            <w:proofErr w:type="spellStart"/>
             <w:r>
               <w:rPr>
                 <w:rFonts w:hint="eastAsia"/>
               </w:rPr>
-              <w:t>tasktracker\lib</w:t>
-            </w:r>
-          </w:p>
-          <w:p>
+              <w:t>tasktracker</w:t>
+            </w:r>
+            <w:proofErr w:type="spellEnd"/>
             <w:r>
               <w:rPr>
                 <w:rFonts w:hint="eastAsia"/>
               </w:rPr>
+              <w:t>\lib</w:t>
+            </w:r>
+          </w:p>
+          <w:p>
+            <w:r>
+              <w:rPr>
+                <w:rFonts w:hint="eastAsia"/>
+              </w:rPr>
               <w:t>重启</w:t>
             </w:r>
+            <w:proofErr w:type="spellStart"/>
             <w:r>
               <w:rPr>
                 <w:rFonts w:hint="eastAsia"/>
               </w:rPr>
               <w:t>tasktracker</w:t>
             </w:r>
+            <w:proofErr w:type="spellEnd"/>
             <w:r>
               <w:rPr>
                 <w:rFonts w:hint="eastAsia"/>
@@ -5029,12 +5420,26 @@
               <w:rPr>
                 <w:rFonts w:hint="eastAsia"/>
               </w:rPr>
-              <w:t xml:space="preserve"># JobRunner </w:t>
-            </w:r>
+              <w:t xml:space="preserve"># </w:t>
+            </w:r>
+            <w:proofErr w:type="spellStart"/>
             <w:r>
               <w:rPr>
                 <w:rFonts w:hint="eastAsia"/>
               </w:rPr>
+              <w:t>JobRunner</w:t>
+            </w:r>
+            <w:proofErr w:type="spellEnd"/>
+            <w:r>
+              <w:rPr>
+                <w:rFonts w:hint="eastAsia"/>
+              </w:rPr>
+              <w:t xml:space="preserve"> </w:t>
+            </w:r>
+            <w:r>
+              <w:rPr>
+                <w:rFonts w:hint="eastAsia"/>
+              </w:rPr>
               <w:t>任务执行类</w:t>
             </w:r>
           </w:p>
@@ -5059,9 +5464,19 @@
             </w:r>
           </w:p>
           <w:p>
-            <w:r>
-              <w:t>jobRunnerScannerPackages=com.glodon.ysg,com.lts.job</w:t>
-            </w:r>
+            <w:proofErr w:type="spellStart"/>
+            <w:r>
+              <w:t>jobRunnerScannerPackages</w:t>
+            </w:r>
+            <w:proofErr w:type="spellEnd"/>
+            <w:r>
+              <w:t>=</w:t>
+            </w:r>
+            <w:proofErr w:type="spellStart"/>
+            <w:r>
+              <w:t>com.glodon.ysg,com.lts.job</w:t>
+            </w:r>
+            <w:proofErr w:type="spellEnd"/>
           </w:p>
           <w:p/>
           <w:p>
@@ -5077,16 +5492,23 @@
               </w:rPr>
               <w:t>是否内嵌</w:t>
             </w:r>
+            <w:proofErr w:type="spellStart"/>
             <w:r>
               <w:rPr>
                 <w:rFonts w:hint="eastAsia"/>
               </w:rPr>
               <w:t>JobClient</w:t>
             </w:r>
-          </w:p>
-          <w:p>
-            <w:r>
-              <w:t>isEmbedJobClient=true</w:t>
+            <w:proofErr w:type="spellEnd"/>
+          </w:p>
+          <w:p>
+            <w:proofErr w:type="spellStart"/>
+            <w:r>
+              <w:t>isEmbedJobClient</w:t>
+            </w:r>
+            <w:proofErr w:type="spellEnd"/>
+            <w:r>
+              <w:t>=true</w:t>
             </w:r>
           </w:p>
           <w:p/>
@@ -5135,12 +5557,14 @@
               </w:rPr>
               <w:t>自定义的</w:t>
             </w:r>
+            <w:proofErr w:type="spellStart"/>
             <w:r>
               <w:rPr>
                 <w:rFonts w:hint="eastAsia"/>
               </w:rPr>
               <w:t>cron</w:t>
             </w:r>
+            <w:proofErr w:type="spellEnd"/>
             <w:r>
               <w:rPr>
                 <w:rFonts w:hint="eastAsia"/>
@@ -5161,8 +5585,18 @@
             </w:r>
           </w:p>
           <w:p>
-            <w:r>
-              <w:t>mySubmitCronExpression=0 53/10 2-3 * * ?</w:t>
+            <w:proofErr w:type="spellStart"/>
+            <w:proofErr w:type="gramStart"/>
+            <w:r>
+              <w:t>mySubmitCronExpression</w:t>
+            </w:r>
+            <w:proofErr w:type="spellEnd"/>
+            <w:r>
+              <w:t>=</w:t>
+            </w:r>
+            <w:proofErr w:type="gramEnd"/>
+            <w:r>
+              <w:t>0 53/10 2-3 * * ?</w:t>
             </w:r>
           </w:p>
         </w:tc>
@@ -5172,7 +5606,8 @@
       <w:pPr>
         <w:pStyle w:val="3"/>
       </w:pPr>
-      <w:bookmarkStart w:id="14" w:name="_Toc444702189"/>
+      <w:bookmarkStart w:id="13" w:name="_Toc444702189"/>
+      <w:proofErr w:type="spellStart"/>
       <w:r>
         <w:lastRenderedPageBreak/>
         <w:t>L</w:t>
@@ -5181,37 +5616,103 @@
         <w:rPr>
           <w:rFonts w:hint="eastAsia"/>
         </w:rPr>
-        <w:t>ts-admin</w:t>
+        <w:t>ts</w:t>
+      </w:r>
+      <w:proofErr w:type="spellEnd"/>
+      <w:r>
+        <w:rPr>
+          <w:rFonts w:hint="eastAsia"/>
+        </w:rPr>
+        <w:t>-admin</w:t>
       </w:r>
       <w:r>
         <w:rPr>
           <w:rFonts w:hint="eastAsia"/>
         </w:rPr>
         <w:t>界面手动添加作业</w:t>
+      </w:r>
+      <w:bookmarkEnd w:id="13"/>
+    </w:p>
+    <w:p>
+      <w:pPr>
+        <w:pStyle w:val="3"/>
+        <w:rPr>
+          <w:rFonts w:hint="eastAsia"/>
+        </w:rPr>
+      </w:pPr>
+      <w:bookmarkStart w:id="14" w:name="_Toc444702190"/>
+      <w:proofErr w:type="spellStart"/>
+      <w:r>
+        <w:t>S</w:t>
+      </w:r>
+      <w:r>
+        <w:rPr>
+          <w:rFonts w:hint="eastAsia"/>
+        </w:rPr>
+        <w:t>ql</w:t>
+      </w:r>
+      <w:proofErr w:type="spellEnd"/>
+      <w:r>
+        <w:rPr>
+          <w:rFonts w:hint="eastAsia"/>
+        </w:rPr>
+        <w:t>语句插入作业</w:t>
       </w:r>
       <w:bookmarkEnd w:id="14"/>
     </w:p>
     <w:p>
       <w:pPr>
-        <w:pStyle w:val="3"/>
+        <w:rPr>
+          <w:rFonts w:hint="eastAsia"/>
+        </w:rPr>
       </w:pPr>
-      <w:bookmarkStart w:id="15" w:name="_Toc444702190"/>
-      <w:r>
-        <w:t>S</w:t>
-      </w:r>
-      <w:r>
-        <w:rPr>
-          <w:rFonts w:hint="eastAsia"/>
-        </w:rPr>
-        <w:t>ql</w:t>
-      </w:r>
-      <w:r>
-        <w:rPr>
-          <w:rFonts w:hint="eastAsia"/>
-        </w:rPr>
-        <w:t>语句插入作业</w:t>
-      </w:r>
-      <w:bookmarkEnd w:id="15"/>
+      <w:r>
+        <w:rPr>
+          <w:rFonts w:hint="eastAsia"/>
+        </w:rPr>
+        <w:t>需要</w:t>
+      </w:r>
+      <w:r>
+        <w:rPr>
+          <w:rFonts w:hint="eastAsia"/>
+        </w:rPr>
+        <w:t>插入</w:t>
+      </w:r>
+      <w:r>
+        <w:rPr>
+          <w:rFonts w:hint="eastAsia"/>
+        </w:rPr>
+        <w:t>数据到</w:t>
+      </w:r>
+      <w:proofErr w:type="spellStart"/>
+      <w:r>
+        <w:t>lts_cron_job_queue</w:t>
+      </w:r>
+      <w:proofErr w:type="spellEnd"/>
+      <w:r>
+        <w:rPr>
+          <w:rFonts w:hint="eastAsia"/>
+        </w:rPr>
+        <w:t>和</w:t>
+      </w:r>
+      <w:proofErr w:type="spellStart"/>
+      <w:r>
+        <w:t>lts_executable_job_queue</w:t>
+      </w:r>
+      <w:proofErr w:type="spellEnd"/>
+    </w:p>
+    <w:p>
+      <w:proofErr w:type="spellStart"/>
+      <w:r>
+        <w:t>job_id</w:t>
+      </w:r>
+      <w:proofErr w:type="spellEnd"/>
+      <w:r>
+        <w:rPr>
+          <w:rFonts w:hint="eastAsia"/>
+        </w:rPr>
+        <w:t>相同</w:t>
+      </w:r>
     </w:p>
     <w:tbl>
       <w:tblPr>
@@ -5229,7 +5730,308 @@
           </w:tcPr>
           <w:p>
             <w:r>
-              <w:t>INSERT INTO `lts_cron_job_queue` VALUES ('2', '464DED22E434BF78FE0E9AF5C5B869BF', '100', '0', 'gaq_start_infos', '1456830045787', '1456830045787', 'uba_taskTracker', 'uba_taskTracker', '{\"product\":\"gaq\",\"type\":\"start_infos\",\"size\":\"300\"}', '0', null, '0', '0 7 3-4 * * ?', '1456859220000');</w:t>
+              <w:t>INSERT INTO `</w:t>
+            </w:r>
+            <w:proofErr w:type="spellStart"/>
+            <w:r>
+              <w:t>lts_cron_job_queue</w:t>
+            </w:r>
+            <w:proofErr w:type="spellEnd"/>
+            <w:r>
+              <w:t>` (`id`, `</w:t>
+            </w:r>
+            <w:proofErr w:type="spellStart"/>
+            <w:r>
+              <w:t>job_id</w:t>
+            </w:r>
+            <w:proofErr w:type="spellEnd"/>
+            <w:r>
+              <w:t>`, `priority`, `</w:t>
+            </w:r>
+            <w:proofErr w:type="spellStart"/>
+            <w:r>
+              <w:t>retry_times</w:t>
+            </w:r>
+            <w:proofErr w:type="spellEnd"/>
+            <w:r>
+              <w:t>`, `</w:t>
+            </w:r>
+            <w:proofErr w:type="spellStart"/>
+            <w:r>
+              <w:t>task_id</w:t>
+            </w:r>
+            <w:proofErr w:type="spellEnd"/>
+            <w:r>
+              <w:t>`, `</w:t>
+            </w:r>
+            <w:proofErr w:type="spellStart"/>
+            <w:r>
+              <w:t>gmt_created</w:t>
+            </w:r>
+            <w:proofErr w:type="spellEnd"/>
+            <w:r>
+              <w:t>`, `</w:t>
+            </w:r>
+            <w:proofErr w:type="spellStart"/>
+            <w:r>
+              <w:t>gmt_modified</w:t>
+            </w:r>
+            <w:proofErr w:type="spellEnd"/>
+            <w:r>
+              <w:t>`, `</w:t>
+            </w:r>
+            <w:proofErr w:type="spellStart"/>
+            <w:r>
+              <w:t>submit_node_group</w:t>
+            </w:r>
+            <w:proofErr w:type="spellEnd"/>
+            <w:r>
+              <w:t>`, `</w:t>
+            </w:r>
+            <w:proofErr w:type="spellStart"/>
+            <w:r>
+              <w:t>task_tracker_node_group</w:t>
+            </w:r>
+            <w:proofErr w:type="spellEnd"/>
+            <w:r>
+              <w:t>`, `</w:t>
+            </w:r>
+            <w:proofErr w:type="spellStart"/>
+            <w:r>
+              <w:t>ext_params</w:t>
+            </w:r>
+            <w:proofErr w:type="spellEnd"/>
+            <w:r>
+              <w:t>`, `</w:t>
+            </w:r>
+            <w:proofErr w:type="spellStart"/>
+            <w:r>
+              <w:t>is_running</w:t>
+            </w:r>
+            <w:proofErr w:type="spellEnd"/>
+            <w:r>
+              <w:t>`, `</w:t>
+            </w:r>
+            <w:proofErr w:type="spellStart"/>
+            <w:r>
+              <w:t>task_tracker_identity</w:t>
+            </w:r>
+            <w:proofErr w:type="spellEnd"/>
+            <w:r>
+              <w:t>`, `</w:t>
+            </w:r>
+            <w:proofErr w:type="spellStart"/>
+            <w:r>
+              <w:t>need_feedback</w:t>
+            </w:r>
+            <w:proofErr w:type="spellEnd"/>
+            <w:r>
+              <w:t>`, `</w:t>
+            </w:r>
+            <w:proofErr w:type="spellStart"/>
+            <w:r>
+              <w:t>cron_expression</w:t>
+            </w:r>
+            <w:proofErr w:type="spellEnd"/>
+            <w:r>
+              <w:t>`, `</w:t>
+            </w:r>
+            <w:proofErr w:type="spellStart"/>
+            <w:r>
+              <w:t>trigger_time</w:t>
+            </w:r>
+            <w:proofErr w:type="spellEnd"/>
+            <w:r>
+              <w:t>`) VALUES ('1', '07418C5F7DF705AD78505BBF864FDF7B', '100', '0', '</w:t>
+            </w:r>
+            <w:proofErr w:type="spellStart"/>
+            <w:r>
+              <w:t>gaq_function_infos</w:t>
+            </w:r>
+            <w:proofErr w:type="spellEnd"/>
+            <w:r>
+              <w:t>', '1456972127562', '1456972127562', '</w:t>
+            </w:r>
+            <w:proofErr w:type="spellStart"/>
+            <w:r>
+              <w:t>uba_taskTracker</w:t>
+            </w:r>
+            <w:proofErr w:type="spellEnd"/>
+            <w:r>
+              <w:t>', '</w:t>
+            </w:r>
+            <w:proofErr w:type="spellStart"/>
+            <w:r>
+              <w:t>uba_taskTracker</w:t>
+            </w:r>
+            <w:proofErr w:type="spellEnd"/>
+            <w:r>
+              <w:t>', '{\"product\":\"gaq\",\"type\":\"function_infos\",\"size\":\"300\"}', '0', NULL, '0', '0 30 10-18 * * ?', NULL);</w:t>
+            </w:r>
+          </w:p>
+        </w:tc>
+      </w:tr>
+    </w:tbl>
+    <w:p>
+      <w:pPr>
+        <w:rPr>
+          <w:rFonts w:hint="eastAsia"/>
+        </w:rPr>
+      </w:pPr>
+    </w:p>
+    <w:tbl>
+      <w:tblPr>
+        <w:tblStyle w:val="a3"/>
+        <w:tblW w:w="0" w:type="auto"/>
+        <w:tblLook w:val="04A0" w:firstRow="1" w:lastRow="0" w:firstColumn="1" w:lastColumn="0" w:noHBand="0" w:noVBand="1"/>
+      </w:tblPr>
+      <w:tblGrid>
+        <w:gridCol w:w="8522"/>
+      </w:tblGrid>
+      <w:tr>
+        <w:tc>
+          <w:tcPr>
+            <w:tcW w:w="8522" w:type="dxa"/>
+          </w:tcPr>
+          <w:p>
+            <w:r>
+              <w:t>INSERT INTO `</w:t>
+            </w:r>
+            <w:proofErr w:type="spellStart"/>
+            <w:r>
+              <w:t>lts_executable_job_queue_uba_tasktracker</w:t>
+            </w:r>
+            <w:proofErr w:type="spellEnd"/>
+            <w:r>
+              <w:t>` (`id`, `</w:t>
+            </w:r>
+            <w:proofErr w:type="spellStart"/>
+            <w:r>
+              <w:t>job_id</w:t>
+            </w:r>
+            <w:proofErr w:type="spellEnd"/>
+            <w:r>
+              <w:t>`, `priority`, `</w:t>
+            </w:r>
+            <w:proofErr w:type="spellStart"/>
+            <w:r>
+              <w:t>retry_times</w:t>
+            </w:r>
+            <w:proofErr w:type="spellEnd"/>
+            <w:r>
+              <w:t>`, `</w:t>
+            </w:r>
+            <w:proofErr w:type="spellStart"/>
+            <w:r>
+              <w:t>task_id</w:t>
+            </w:r>
+            <w:proofErr w:type="spellEnd"/>
+            <w:r>
+              <w:t>`, `</w:t>
+            </w:r>
+            <w:proofErr w:type="spellStart"/>
+            <w:r>
+              <w:t>gmt_created</w:t>
+            </w:r>
+            <w:proofErr w:type="spellEnd"/>
+            <w:r>
+              <w:t>`, `</w:t>
+            </w:r>
+            <w:proofErr w:type="spellStart"/>
+            <w:r>
+              <w:t>gmt_modified</w:t>
+            </w:r>
+            <w:proofErr w:type="spellEnd"/>
+            <w:r>
+              <w:t>`, `</w:t>
+            </w:r>
+            <w:proofErr w:type="spellStart"/>
+            <w:r>
+              <w:t>submit_node_group</w:t>
+            </w:r>
+            <w:proofErr w:type="spellEnd"/>
+            <w:r>
+              <w:t>`, `</w:t>
+            </w:r>
+            <w:proofErr w:type="spellStart"/>
+            <w:r>
+              <w:t>task_tracker_node_group</w:t>
+            </w:r>
+            <w:proofErr w:type="spellEnd"/>
+            <w:r>
+              <w:t>`, `</w:t>
+            </w:r>
+            <w:proofErr w:type="spellStart"/>
+            <w:r>
+              <w:t>ext_params</w:t>
+            </w:r>
+            <w:proofErr w:type="spellEnd"/>
+            <w:r>
+              <w:t>`, `</w:t>
+            </w:r>
+            <w:proofErr w:type="spellStart"/>
+            <w:r>
+              <w:t>is_running</w:t>
+            </w:r>
+            <w:proofErr w:type="spellEnd"/>
+            <w:r>
+              <w:t>`, `</w:t>
+            </w:r>
+            <w:proofErr w:type="spellStart"/>
+            <w:r>
+              <w:t>task_tracker_identity</w:t>
+            </w:r>
+            <w:proofErr w:type="spellEnd"/>
+            <w:r>
+              <w:t>`, `</w:t>
+            </w:r>
+            <w:proofErr w:type="spellStart"/>
+            <w:r>
+              <w:t>need_feedback</w:t>
+            </w:r>
+            <w:proofErr w:type="spellEnd"/>
+            <w:r>
+              <w:t>`, `</w:t>
+            </w:r>
+            <w:proofErr w:type="spellStart"/>
+            <w:r>
+              <w:t>cron_expression</w:t>
+            </w:r>
+            <w:proofErr w:type="spellEnd"/>
+            <w:r>
+              <w:t>`, `</w:t>
+            </w:r>
+            <w:proofErr w:type="spellStart"/>
+            <w:r>
+              <w:t>trigger_time</w:t>
+            </w:r>
+            <w:proofErr w:type="spellEnd"/>
+            <w:r>
+              <w:t>`) VALUES ('1', '07418C5F7DF705AD78505BBF864FDF7B', '100', '0', '</w:t>
+            </w:r>
+            <w:proofErr w:type="spellStart"/>
+            <w:r>
+              <w:t>gaq_function_infos</w:t>
+            </w:r>
+            <w:proofErr w:type="spellEnd"/>
+            <w:r>
+              <w:t>', '1456972128156', '1456972128156', '</w:t>
+            </w:r>
+            <w:proofErr w:type="spellStart"/>
+            <w:r>
+              <w:t>uba_taskTracker</w:t>
+            </w:r>
+            <w:proofErr w:type="spellEnd"/>
+            <w:r>
+              <w:t>', '</w:t>
+            </w:r>
+            <w:proofErr w:type="spellStart"/>
+            <w:r>
+              <w:t>uba_taskTracker</w:t>
+            </w:r>
+            <w:proofErr w:type="spellEnd"/>
+            <w:r>
+              <w:t>', '{\"product\":\"gaq\",\"type\":\"function_infos\",\"size\":\"300\"}', '0', NULL, '0', '0 30 10-18 * * ?', '1456972200000');</w:t>
             </w:r>
           </w:p>
         </w:tc>
@@ -5239,23 +6041,347 @@
     <w:p>
       <w:pPr>
         <w:pStyle w:val="1"/>
+        <w:rPr>
+          <w:rFonts w:hint="eastAsia"/>
+        </w:rPr>
       </w:pPr>
-      <w:bookmarkStart w:id="16" w:name="_Toc444702191"/>
-      <w:r>
-        <w:rPr>
-          <w:rFonts w:hint="eastAsia"/>
-        </w:rPr>
-        <w:t>配置中心</w:t>
-      </w:r>
+      <w:bookmarkStart w:id="15" w:name="_Toc444702191"/>
+      <w:proofErr w:type="spellStart"/>
+      <w:r>
+        <w:t>L</w:t>
+      </w:r>
+      <w:r>
+        <w:rPr>
+          <w:rFonts w:hint="eastAsia"/>
+        </w:rPr>
+        <w:t>ts</w:t>
+      </w:r>
+      <w:proofErr w:type="spellEnd"/>
+      <w:r>
+        <w:rPr>
+          <w:rFonts w:hint="eastAsia"/>
+        </w:rPr>
+        <w:t>使用</w:t>
+      </w:r>
+      <w:r>
+        <w:rPr>
+          <w:rFonts w:hint="eastAsia"/>
+        </w:rPr>
+        <w:t>问题记录</w:t>
+      </w:r>
+    </w:p>
+    <w:p>
+      <w:pPr>
+        <w:pStyle w:val="2"/>
+        <w:rPr>
+          <w:rFonts w:hint="eastAsia"/>
+        </w:rPr>
+      </w:pPr>
+      <w:proofErr w:type="spellStart"/>
+      <w:r>
+        <w:t>Can not</w:t>
+      </w:r>
+      <w:proofErr w:type="spellEnd"/>
+      <w:r>
+        <w:t xml:space="preserve"> found </w:t>
+      </w:r>
+      <w:proofErr w:type="spellStart"/>
+      <w:r>
+        <w:t>JobTracker</w:t>
+      </w:r>
+      <w:proofErr w:type="spellEnd"/>
+      <w:r>
+        <w:rPr>
+          <w:rFonts w:hint="eastAsia"/>
+        </w:rPr>
+        <w:t xml:space="preserve"> </w:t>
+      </w:r>
+    </w:p>
+    <w:p>
+      <w:pPr>
+        <w:rPr>
+          <w:rFonts w:hint="eastAsia"/>
+        </w:rPr>
+      </w:pPr>
+      <w:proofErr w:type="spellStart"/>
+      <w:r>
+        <w:rPr>
+          <w:rFonts w:hint="eastAsia"/>
+        </w:rPr>
+        <w:t>adminweb</w:t>
+      </w:r>
+      <w:proofErr w:type="spellEnd"/>
+      <w:r>
+        <w:rPr>
+          <w:rFonts w:hint="eastAsia"/>
+        </w:rPr>
+        <w:t>界面添加任务</w:t>
+      </w:r>
+      <w:r>
+        <w:rPr>
+          <w:rFonts w:hint="eastAsia"/>
+        </w:rPr>
+        <w:t xml:space="preserve"> ,</w:t>
+      </w:r>
+      <w:r>
+        <w:rPr>
+          <w:rFonts w:hint="eastAsia"/>
+        </w:rPr>
+        <w:t>错误提示</w:t>
+      </w:r>
+      <w:r>
+        <w:rPr>
+          <w:rFonts w:hint="eastAsia"/>
+        </w:rPr>
+        <w:t xml:space="preserve">: </w:t>
+      </w:r>
+      <w:r>
+        <w:t xml:space="preserve"> </w:t>
+      </w:r>
+      <w:proofErr w:type="spellStart"/>
+      <w:proofErr w:type="gramStart"/>
+      <w:r>
+        <w:t>Can not</w:t>
+      </w:r>
+      <w:proofErr w:type="spellEnd"/>
+      <w:r>
+        <w:t xml:space="preserve"> found </w:t>
+      </w:r>
+      <w:proofErr w:type="spellStart"/>
+      <w:r>
+        <w:t>JobTracker</w:t>
+      </w:r>
+      <w:proofErr w:type="spellEnd"/>
+      <w:r>
+        <w:t>.</w:t>
+      </w:r>
+      <w:proofErr w:type="gramEnd"/>
+    </w:p>
+    <w:p>
+      <w:pPr>
+        <w:rPr>
+          <w:rFonts w:hint="eastAsia"/>
+        </w:rPr>
+      </w:pPr>
+      <w:proofErr w:type="spellStart"/>
+      <w:r>
+        <w:t>lts</w:t>
+      </w:r>
+      <w:proofErr w:type="spellEnd"/>
+      <w:r>
+        <w:t>-admin</w:t>
+      </w:r>
+      <w:r>
+        <w:rPr>
+          <w:rFonts w:hint="eastAsia"/>
+        </w:rPr>
+        <w:t>、</w:t>
+      </w:r>
+      <w:proofErr w:type="spellStart"/>
+      <w:r>
+        <w:rPr>
+          <w:rFonts w:hint="eastAsia"/>
+        </w:rPr>
+        <w:t>jobtracker</w:t>
+      </w:r>
+      <w:proofErr w:type="spellEnd"/>
+      <w:r>
+        <w:rPr>
+          <w:rFonts w:hint="eastAsia"/>
+        </w:rPr>
+        <w:t>、</w:t>
+      </w:r>
+      <w:r>
+        <w:rPr>
+          <w:rFonts w:hint="eastAsia"/>
+        </w:rPr>
+        <w:t xml:space="preserve"> </w:t>
+      </w:r>
+      <w:proofErr w:type="spellStart"/>
+      <w:r>
+        <w:rPr>
+          <w:rFonts w:hint="eastAsia"/>
+        </w:rPr>
+        <w:t>tasktracker</w:t>
+      </w:r>
+      <w:proofErr w:type="spellEnd"/>
+      <w:r>
+        <w:rPr>
+          <w:rFonts w:hint="eastAsia"/>
+        </w:rPr>
+        <w:t>、</w:t>
+      </w:r>
+      <w:proofErr w:type="spellStart"/>
+      <w:r>
+        <w:rPr>
+          <w:rFonts w:hint="eastAsia"/>
+        </w:rPr>
+        <w:t>jobclient</w:t>
+      </w:r>
+      <w:proofErr w:type="spellEnd"/>
+      <w:r>
+        <w:rPr>
+          <w:rFonts w:hint="eastAsia"/>
+        </w:rPr>
+        <w:t>集群名称需要保持一致</w:t>
+      </w:r>
+    </w:p>
+    <w:p>
+      <w:pPr>
+        <w:rPr>
+          <w:rFonts w:hint="eastAsia"/>
+        </w:rPr>
+      </w:pPr>
+      <w:bookmarkStart w:id="16" w:name="_GoBack"/>
       <w:bookmarkEnd w:id="16"/>
     </w:p>
+    <w:tbl>
+      <w:tblPr>
+        <w:tblStyle w:val="a3"/>
+        <w:tblW w:w="0" w:type="auto"/>
+        <w:tblLook w:val="04A0" w:firstRow="1" w:lastRow="0" w:firstColumn="1" w:lastColumn="0" w:noHBand="0" w:noVBand="1"/>
+      </w:tblPr>
+      <w:tblGrid>
+        <w:gridCol w:w="8522"/>
+      </w:tblGrid>
+      <w:tr>
+        <w:tc>
+          <w:tcPr>
+            <w:tcW w:w="8522" w:type="dxa"/>
+          </w:tcPr>
+          <w:p>
+            <w:pPr>
+              <w:widowControl/>
+              <w:shd w:val="clear" w:color="auto" w:fill="2B2B2B"/>
+              <w:tabs>
+                <w:tab w:val="left" w:pos="916"/>
+                <w:tab w:val="left" w:pos="1832"/>
+                <w:tab w:val="left" w:pos="2748"/>
+                <w:tab w:val="left" w:pos="3664"/>
+                <w:tab w:val="left" w:pos="4580"/>
+                <w:tab w:val="left" w:pos="5496"/>
+                <w:tab w:val="left" w:pos="6412"/>
+                <w:tab w:val="left" w:pos="7328"/>
+                <w:tab w:val="left" w:pos="8244"/>
+                <w:tab w:val="left" w:pos="9160"/>
+                <w:tab w:val="left" w:pos="10076"/>
+                <w:tab w:val="left" w:pos="10992"/>
+                <w:tab w:val="left" w:pos="11908"/>
+                <w:tab w:val="left" w:pos="12824"/>
+                <w:tab w:val="left" w:pos="13740"/>
+                <w:tab w:val="left" w:pos="14656"/>
+              </w:tabs>
+              <w:jc w:val="left"/>
+              <w:rPr>
+                <w:rFonts w:ascii="Consolas" w:eastAsia="宋体" w:hAnsi="Consolas" w:cs="Consolas"/>
+                <w:color w:val="A9B7C6"/>
+                <w:kern w:val="0"/>
+                <w:sz w:val="33"/>
+                <w:szCs w:val="33"/>
+              </w:rPr>
+            </w:pPr>
+            <w:r>
+              <w:rPr>
+                <w:rFonts w:ascii="Consolas" w:eastAsia="宋体" w:hAnsi="Consolas" w:cs="Consolas"/>
+                <w:color w:val="A9B7C6"/>
+                <w:kern w:val="0"/>
+                <w:sz w:val="33"/>
+                <w:szCs w:val="33"/>
+              </w:rPr>
+              <w:t xml:space="preserve"># </w:t>
+            </w:r>
+            <w:r>
+              <w:rPr>
+                <w:rFonts w:ascii="Courier New" w:eastAsia="宋体" w:hAnsi="Courier New" w:cs="Courier New"/>
+                <w:color w:val="A9B7C6"/>
+                <w:kern w:val="0"/>
+                <w:sz w:val="33"/>
+                <w:szCs w:val="33"/>
+              </w:rPr>
+              <w:t>集群名称</w:t>
+            </w:r>
+            <w:r>
+              <w:rPr>
+                <w:rFonts w:ascii="Courier New" w:eastAsia="宋体" w:hAnsi="Courier New" w:cs="Courier New"/>
+                <w:color w:val="A9B7C6"/>
+                <w:kern w:val="0"/>
+                <w:sz w:val="33"/>
+                <w:szCs w:val="33"/>
+              </w:rPr>
+              <w:br/>
+            </w:r>
+            <w:proofErr w:type="spellStart"/>
+            <w:r>
+              <w:rPr>
+                <w:rFonts w:ascii="Consolas" w:eastAsia="宋体" w:hAnsi="Consolas" w:cs="Consolas"/>
+                <w:color w:val="A9B7C6"/>
+                <w:kern w:val="0"/>
+                <w:sz w:val="33"/>
+                <w:szCs w:val="33"/>
+              </w:rPr>
+              <w:t>clusterName</w:t>
+            </w:r>
+            <w:proofErr w:type="spellEnd"/>
+            <w:r>
+              <w:rPr>
+                <w:rFonts w:ascii="Consolas" w:eastAsia="宋体" w:hAnsi="Consolas" w:cs="Consolas"/>
+                <w:color w:val="A9B7C6"/>
+                <w:kern w:val="0"/>
+                <w:sz w:val="33"/>
+                <w:szCs w:val="33"/>
+              </w:rPr>
+              <w:t>=</w:t>
+            </w:r>
+            <w:proofErr w:type="spellStart"/>
+            <w:r>
+              <w:rPr>
+                <w:rFonts w:ascii="Consolas" w:eastAsia="宋体" w:hAnsi="Consolas" w:cs="Consolas"/>
+                <w:color w:val="A9B7C6"/>
+                <w:kern w:val="0"/>
+                <w:sz w:val="33"/>
+                <w:szCs w:val="33"/>
+              </w:rPr>
+              <w:t>uba_cluster</w:t>
+            </w:r>
+            <w:proofErr w:type="spellEnd"/>
+          </w:p>
+          <w:p>
+            <w:pPr>
+              <w:rPr>
+                <w:rFonts w:hint="eastAsia"/>
+              </w:rPr>
+            </w:pPr>
+          </w:p>
+        </w:tc>
+      </w:tr>
+    </w:tbl>
     <w:p>
+      <w:pPr>
+        <w:rPr>
+          <w:rFonts w:hint="eastAsia"/>
+        </w:rPr>
+      </w:pPr>
+    </w:p>
+    <w:p>
+      <w:pPr>
+        <w:pStyle w:val="1"/>
+      </w:pPr>
+      <w:r>
+        <w:rPr>
+          <w:rFonts w:hint="eastAsia"/>
+        </w:rPr>
+        <w:t>配置中心</w:t>
+      </w:r>
+      <w:bookmarkEnd w:id="15"/>
+    </w:p>
+    <w:p>
       <w:r>
         <w:rPr>
           <w:rFonts w:hint="eastAsia"/>
         </w:rPr>
         <w:t>参见</w:t>
       </w:r>
+      <w:proofErr w:type="spellStart"/>
       <w:r>
         <w:t>D</w:t>
       </w:r>
@@ -5265,6 +6391,7 @@
         </w:rPr>
         <w:t>isconf</w:t>
       </w:r>
+      <w:proofErr w:type="spellEnd"/>
       <w:r>
         <w:rPr>
           <w:rFonts w:hint="eastAsia"/>
@@ -5281,8 +6408,18 @@
         <w:rPr>
           <w:rFonts w:hint="eastAsia"/>
         </w:rPr>
-        <w:t>.docx</w:t>
-      </w:r>
+        <w:t>.</w:t>
+      </w:r>
+      <w:proofErr w:type="spellStart"/>
+      <w:proofErr w:type="gramStart"/>
+      <w:r>
+        <w:rPr>
+          <w:rFonts w:hint="eastAsia"/>
+        </w:rPr>
+        <w:t>docx</w:t>
+      </w:r>
+      <w:proofErr w:type="spellEnd"/>
+      <w:proofErr w:type="gramEnd"/>
     </w:p>
     <w:p>
       <w:pPr>
@@ -5291,6 +6428,7 @@
       <w:bookmarkStart w:id="17" w:name="_Toc444702192"/>
       <w:bookmarkStart w:id="18" w:name="OLE_LINK5"/>
       <w:bookmarkStart w:id="19" w:name="OLE_LINK6"/>
+      <w:proofErr w:type="spellStart"/>
       <w:r>
         <w:t>M</w:t>
       </w:r>
@@ -5298,13 +6436,29 @@
         <w:rPr>
           <w:rFonts w:hint="eastAsia"/>
         </w:rPr>
-        <w:t>q rpc</w:t>
+        <w:t>q</w:t>
+      </w:r>
+      <w:proofErr w:type="spellEnd"/>
+      <w:r>
+        <w:rPr>
+          <w:rFonts w:hint="eastAsia"/>
+        </w:rPr>
+        <w:t xml:space="preserve"> </w:t>
+      </w:r>
+      <w:proofErr w:type="spellStart"/>
+      <w:r>
+        <w:rPr>
+          <w:rFonts w:hint="eastAsia"/>
+        </w:rPr>
+        <w:t>rpc</w:t>
       </w:r>
       <w:bookmarkEnd w:id="17"/>
+      <w:proofErr w:type="spellEnd"/>
     </w:p>
     <w:bookmarkEnd w:id="18"/>
     <w:bookmarkEnd w:id="19"/>
     <w:p>
+      <w:proofErr w:type="spellStart"/>
       <w:r>
         <w:t>Z</w:t>
       </w:r>
@@ -5314,6 +6468,7 @@
         </w:rPr>
         <w:t>bus</w:t>
       </w:r>
+      <w:proofErr w:type="spellEnd"/>
     </w:p>
     <w:p/>
     <w:p>
@@ -6328,6 +7483,57 @@
       <w:ind w:leftChars="400" w:left="840"/>
     </w:pPr>
   </w:style>
+  <w:style w:type="paragraph" w:styleId="HTML">
+    <w:name w:val="HTML Preformatted"/>
+    <w:basedOn w:val="a"/>
+    <w:link w:val="HTMLChar"/>
+    <w:uiPriority w:val="99"/>
+    <w:semiHidden/>
+    <w:unhideWhenUsed/>
+    <w:rsid w:val="009E0EF4"/>
+    <w:pPr>
+      <w:widowControl/>
+      <w:tabs>
+        <w:tab w:val="left" w:pos="916"/>
+        <w:tab w:val="left" w:pos="1832"/>
+        <w:tab w:val="left" w:pos="2748"/>
+        <w:tab w:val="left" w:pos="3664"/>
+        <w:tab w:val="left" w:pos="4580"/>
+        <w:tab w:val="left" w:pos="5496"/>
+        <w:tab w:val="left" w:pos="6412"/>
+        <w:tab w:val="left" w:pos="7328"/>
+        <w:tab w:val="left" w:pos="8244"/>
+        <w:tab w:val="left" w:pos="9160"/>
+        <w:tab w:val="left" w:pos="10076"/>
+        <w:tab w:val="left" w:pos="10992"/>
+        <w:tab w:val="left" w:pos="11908"/>
+        <w:tab w:val="left" w:pos="12824"/>
+        <w:tab w:val="left" w:pos="13740"/>
+        <w:tab w:val="left" w:pos="14656"/>
+      </w:tabs>
+      <w:jc w:val="left"/>
+    </w:pPr>
+    <w:rPr>
+      <w:rFonts w:ascii="宋体" w:eastAsia="宋体" w:hAnsi="宋体" w:cs="宋体"/>
+      <w:kern w:val="0"/>
+      <w:sz w:val="24"/>
+      <w:szCs w:val="24"/>
+    </w:rPr>
+  </w:style>
+  <w:style w:type="character" w:customStyle="1" w:styleId="HTMLChar">
+    <w:name w:val="HTML 预设格式 Char"/>
+    <w:basedOn w:val="a0"/>
+    <w:link w:val="HTML"/>
+    <w:uiPriority w:val="99"/>
+    <w:semiHidden/>
+    <w:rsid w:val="009E0EF4"/>
+    <w:rPr>
+      <w:rFonts w:ascii="宋体" w:eastAsia="宋体" w:hAnsi="宋体" w:cs="宋体"/>
+      <w:kern w:val="0"/>
+      <w:sz w:val="24"/>
+      <w:szCs w:val="24"/>
+    </w:rPr>
+  </w:style>
 </w:styles>
 </file>
 
@@ -7048,6 +8254,57 @@
       <w:ind w:leftChars="400" w:left="840"/>
     </w:pPr>
   </w:style>
+  <w:style w:type="paragraph" w:styleId="HTML">
+    <w:name w:val="HTML Preformatted"/>
+    <w:basedOn w:val="a"/>
+    <w:link w:val="HTMLChar"/>
+    <w:uiPriority w:val="99"/>
+    <w:semiHidden/>
+    <w:unhideWhenUsed/>
+    <w:rsid w:val="009E0EF4"/>
+    <w:pPr>
+      <w:widowControl/>
+      <w:tabs>
+        <w:tab w:val="left" w:pos="916"/>
+        <w:tab w:val="left" w:pos="1832"/>
+        <w:tab w:val="left" w:pos="2748"/>
+        <w:tab w:val="left" w:pos="3664"/>
+        <w:tab w:val="left" w:pos="4580"/>
+        <w:tab w:val="left" w:pos="5496"/>
+        <w:tab w:val="left" w:pos="6412"/>
+        <w:tab w:val="left" w:pos="7328"/>
+        <w:tab w:val="left" w:pos="8244"/>
+        <w:tab w:val="left" w:pos="9160"/>
+        <w:tab w:val="left" w:pos="10076"/>
+        <w:tab w:val="left" w:pos="10992"/>
+        <w:tab w:val="left" w:pos="11908"/>
+        <w:tab w:val="left" w:pos="12824"/>
+        <w:tab w:val="left" w:pos="13740"/>
+        <w:tab w:val="left" w:pos="14656"/>
+      </w:tabs>
+      <w:jc w:val="left"/>
+    </w:pPr>
+    <w:rPr>
+      <w:rFonts w:ascii="宋体" w:eastAsia="宋体" w:hAnsi="宋体" w:cs="宋体"/>
+      <w:kern w:val="0"/>
+      <w:sz w:val="24"/>
+      <w:szCs w:val="24"/>
+    </w:rPr>
+  </w:style>
+  <w:style w:type="character" w:customStyle="1" w:styleId="HTMLChar">
+    <w:name w:val="HTML 预设格式 Char"/>
+    <w:basedOn w:val="a0"/>
+    <w:link w:val="HTML"/>
+    <w:uiPriority w:val="99"/>
+    <w:semiHidden/>
+    <w:rsid w:val="009E0EF4"/>
+    <w:rPr>
+      <w:rFonts w:ascii="宋体" w:eastAsia="宋体" w:hAnsi="宋体" w:cs="宋体"/>
+      <w:kern w:val="0"/>
+      <w:sz w:val="24"/>
+      <w:szCs w:val="24"/>
+    </w:rPr>
+  </w:style>
 </w:styles>
 </file>
 

</xml_diff>